<commit_message>
info about planet earth
</commit_message>
<xml_diff>
--- a/My_practice.docx
+++ b/My_practice.docx
@@ -13,6 +13,64 @@
           <w:lang w:val="en-US"/>
         </w:rPr>
         <w:t>This is for the practice of the github.</w:t>
+      </w:r>
+    </w:p>
+    <w:p>
+      <w:pPr>
+        <w:rPr>
+          <w:lang w:val="en-US"/>
+        </w:rPr>
+      </w:pPr>
+    </w:p>
+    <w:p>
+      <w:pPr>
+        <w:rPr>
+          <w:b/>
+          <w:bCs/>
+          <w:sz w:val="48"/>
+          <w:szCs w:val="48"/>
+          <w:lang w:val="en-US"/>
+        </w:rPr>
+      </w:pPr>
+      <w:r>
+        <w:rPr>
+          <w:b/>
+          <w:bCs/>
+          <w:sz w:val="48"/>
+          <w:szCs w:val="48"/>
+          <w:lang w:val="en-US"/>
+        </w:rPr>
+        <w:t xml:space="preserve">Ruler of planet Earth: </w:t>
+      </w:r>
+      <w:r>
+        <w:rPr>
+          <w:b/>
+          <w:bCs/>
+          <w:sz w:val="48"/>
+          <w:szCs w:val="48"/>
+          <w:lang w:val="en-US"/>
+        </w:rPr>
+        <w:t>‘</w:t>
+      </w:r>
+      <w:r>
+        <w:rPr>
+          <w:b/>
+          <w:bCs/>
+          <w:sz w:val="48"/>
+          <w:szCs w:val="48"/>
+          <w:lang w:val="en-US"/>
+        </w:rPr>
+        <w:t>RISHABH THE GREAT</w:t>
+      </w:r>
+      <w:r>
+        <w:rPr>
+          <w:b/>
+          <w:bCs/>
+          <w:sz w:val="48"/>
+          <w:szCs w:val="48"/>
+          <w:lang w:val="en-US"/>
+        </w:rPr>
+        <w:t>’</w:t>
       </w:r>
     </w:p>
     <w:sectPr>

</xml_diff>